<commit_message>
LNI-234: add Q.S. code handling for tables
+ remove extraneous table xml element
</commit_message>
<xml_diff>
--- a/test/lawmaker/nipubb/table-quoted-structure.docx
+++ b/test/lawmaker/nipubb/table-quoted-structure.docx
@@ -56,11 +56,21 @@
       <w:r>
         <w:t>—(</w:t>
       </w:r>
-      <w:fldSimple w:instr=" SEQ subsectionnumber \* ARABIC ">
-        <w:r>
-          <w:t>1</w:t>
-        </w:r>
-      </w:fldSimple>
+      <w:r>
+        <w:fldChar w:fldCharType="begin"/>
+      </w:r>
+      <w:r>
+        <w:instrText xml:space="preserve"> SEQ subsectionnumber \* ARABIC </w:instrText>
+      </w:r>
+      <w:r>
+        <w:fldChar w:fldCharType="separate"/>
+      </w:r>
+      <w:r>
+        <w:t>1</w:t>
+      </w:r>
+      <w:r>
+        <w:fldChar w:fldCharType="end"/>
+      </w:r>
       <w:r>
         <w:t>)</w:t>
       </w:r>
@@ -105,6 +115,13 @@
                 <w:iCs/>
               </w:rPr>
             </w:pPr>
+            <w:r>
+              <w:rPr>
+                <w:i/>
+                <w:iCs/>
+              </w:rPr>
+              <w:t>{uksi}</w:t>
+            </w:r>
             <w:r>
               <w:rPr>
                 <w:i/>
@@ -282,53 +299,9 @@
               <w:pStyle w:val="tableleft"/>
               <w:jc w:val="center"/>
             </w:pPr>
-            <w:proofErr w:type="spellStart"/>
             <w:r>
               <w:t>Hydroflourocarbons</w:t>
             </w:r>
-            <w:proofErr w:type="spellEnd"/>
-          </w:p>
-        </w:tc>
-        <w:tc>
-          <w:tcPr>
-            <w:tcW w:w="3828" w:type="dxa"/>
-            <w:tcBorders>
-              <w:left w:val="single" w:sz="4" w:space="0" w:color="000000"/>
-              <w:bottom w:val="single" w:sz="4" w:space="0" w:color="000000"/>
-              <w:right w:val="single" w:sz="4" w:space="0" w:color="000000"/>
-            </w:tcBorders>
-          </w:tcPr>
-          <w:p>
-            <w:pPr>
-              <w:pStyle w:val="tableright"/>
-              <w:suppressLineNumbers/>
-              <w:jc w:val="center"/>
-            </w:pPr>
-            <w:r>
-              <w:t>1995</w:t>
-            </w:r>
-          </w:p>
-        </w:tc>
-      </w:tr>
-      <w:tr>
-        <w:tc>
-          <w:tcPr>
-            <w:tcW w:w="3826" w:type="dxa"/>
-            <w:tcBorders>
-              <w:left w:val="single" w:sz="4" w:space="0" w:color="000000"/>
-              <w:bottom w:val="single" w:sz="4" w:space="0" w:color="000000"/>
-            </w:tcBorders>
-          </w:tcPr>
-          <w:p>
-            <w:pPr>
-              <w:pStyle w:val="tableleft"/>
-              <w:jc w:val="center"/>
-            </w:pPr>
-            <w:proofErr w:type="spellStart"/>
-            <w:r>
-              <w:t>Perflourocarbons</w:t>
-            </w:r>
-            <w:proofErr w:type="spellEnd"/>
           </w:p>
         </w:tc>
         <w:tc>
@@ -367,13 +340,8 @@
               <w:jc w:val="center"/>
             </w:pPr>
             <w:r>
-              <w:t xml:space="preserve">Sulphur </w:t>
+              <w:t>Perflourocarbons</w:t>
             </w:r>
-            <w:proofErr w:type="spellStart"/>
-            <w:r>
-              <w:t>hexaflouride</w:t>
-            </w:r>
-            <w:proofErr w:type="spellEnd"/>
           </w:p>
         </w:tc>
         <w:tc>
@@ -412,13 +380,48 @@
               <w:jc w:val="center"/>
             </w:pPr>
             <w:r>
-              <w:t xml:space="preserve">Nitrogen </w:t>
+              <w:t>Sulphur hexaflouride</w:t>
             </w:r>
-            <w:proofErr w:type="spellStart"/>
+          </w:p>
+        </w:tc>
+        <w:tc>
+          <w:tcPr>
+            <w:tcW w:w="3828" w:type="dxa"/>
+            <w:tcBorders>
+              <w:left w:val="single" w:sz="4" w:space="0" w:color="000000"/>
+              <w:bottom w:val="single" w:sz="4" w:space="0" w:color="000000"/>
+              <w:right w:val="single" w:sz="4" w:space="0" w:color="000000"/>
+            </w:tcBorders>
+          </w:tcPr>
+          <w:p>
+            <w:pPr>
+              <w:pStyle w:val="tableright"/>
+              <w:suppressLineNumbers/>
+              <w:jc w:val="center"/>
+            </w:pPr>
             <w:r>
-              <w:t>triflouride</w:t>
+              <w:t>1995</w:t>
             </w:r>
-            <w:proofErr w:type="spellEnd"/>
+          </w:p>
+        </w:tc>
+      </w:tr>
+      <w:tr>
+        <w:tc>
+          <w:tcPr>
+            <w:tcW w:w="3826" w:type="dxa"/>
+            <w:tcBorders>
+              <w:left w:val="single" w:sz="4" w:space="0" w:color="000000"/>
+              <w:bottom w:val="single" w:sz="4" w:space="0" w:color="000000"/>
+            </w:tcBorders>
+          </w:tcPr>
+          <w:p>
+            <w:pPr>
+              <w:pStyle w:val="tableleft"/>
+              <w:jc w:val="center"/>
+            </w:pPr>
+            <w:r>
+              <w:t>Nitrogen triflouride</w:t>
+            </w:r>
           </w:p>
         </w:tc>
         <w:tc>
@@ -611,11 +614,21 @@
     <w:r>
       <w:tab/>
     </w:r>
-    <w:fldSimple w:instr=" DOCVARIABLE short_title_header ">
-      <w:r>
-        <w:t>Climate Change (No. 2)</w:t>
-      </w:r>
-    </w:fldSimple>
+    <w:r>
+      <w:fldChar w:fldCharType="begin"/>
+    </w:r>
+    <w:r>
+      <w:instrText xml:space="preserve"> DOCVARIABLE short_title_header </w:instrText>
+    </w:r>
+    <w:r>
+      <w:fldChar w:fldCharType="separate"/>
+    </w:r>
+    <w:r>
+      <w:t>Climate Change (No. 2)</w:t>
+    </w:r>
+    <w:r>
+      <w:fldChar w:fldCharType="end"/>
+    </w:r>
     <w:r>
       <w:tab/>
     </w:r>
@@ -807,11 +820,21 @@
     <w:r>
       <w:tab/>
     </w:r>
-    <w:fldSimple w:instr=" DOCVARIABLE short_title_header ">
-      <w:r>
-        <w:t>Climate Change (No. 2)</w:t>
-      </w:r>
-    </w:fldSimple>
+    <w:r>
+      <w:fldChar w:fldCharType="begin"/>
+    </w:r>
+    <w:r>
+      <w:instrText xml:space="preserve"> DOCVARIABLE short_title_header </w:instrText>
+    </w:r>
+    <w:r>
+      <w:fldChar w:fldCharType="separate"/>
+    </w:r>
+    <w:r>
+      <w:t>Climate Change (No. 2)</w:t>
+    </w:r>
+    <w:r>
+      <w:fldChar w:fldCharType="end"/>
+    </w:r>
     <w:r>
       <w:tab/>
     </w:r>

</xml_diff>